<commit_message>
Added Creation of Github Repository to "Vorbereitungsarbeit"
</commit_message>
<xml_diff>
--- a/Template/IPA Template Document.docx
+++ b/Template/IPA Template Document.docx
@@ -3171,6 +3171,26 @@
         </w:numPr>
       </w:pPr>
       <w:r>
+        <w:t xml:space="preserve">Hat eine </w:t>
+      </w:r>
+      <w:proofErr w:type="spellStart"/>
+      <w:r>
+        <w:t>Github</w:t>
+      </w:r>
+      <w:proofErr w:type="spellEnd"/>
+      <w:r>
+        <w:t xml:space="preserve"> Repository für die Versionierung von der Dokumentation erstellt.</w:t>
+      </w:r>
+    </w:p>
+    <w:p>
+      <w:pPr>
+        <w:pStyle w:val="ListParagraph"/>
+        <w:numPr>
+          <w:ilvl w:val="0"/>
+          <w:numId w:val="15"/>
+        </w:numPr>
+      </w:pPr>
+      <w:r>
         <w:t>Hat eine Kanban Board mit den Kriterien aus dem Kriterienkatalog als Fortschritts-Tracker erstellt.</w:t>
       </w:r>
     </w:p>
@@ -7551,6 +7571,7 @@
   </w:compat>
   <w:rsids>
     <w:rsidRoot w:val="00596868"/>
+    <w:rsid w:val="00260E34"/>
     <w:rsid w:val="00356F71"/>
     <w:rsid w:val="00596868"/>
     <w:rsid w:val="005D01A0"/>

</xml_diff>